<commit_message>
Re-structure map files and processing
</commit_message>
<xml_diff>
--- a/figures/map_captions.docx
+++ b/figures/map_captions.docx
@@ -16,7 +16,7 @@
               <a:graphicData uri="http://schemas.openxmlformats.org/drawingml/2006/picture">
                 <pic:pic>
                   <pic:nvPicPr>
-                    <pic:cNvPr descr="survey_map.png" id="0" name="Picture"/>
+                    <pic:cNvPr descr="output/Fig1_survey_map.png" id="0" name="Picture"/>
                     <pic:cNvPicPr>
                       <a:picLocks noChangeArrowheads="1" noChangeAspect="1"/>
                     </pic:cNvPicPr>
@@ -71,7 +71,7 @@
               <a:graphicData uri="http://schemas.openxmlformats.org/drawingml/2006/picture">
                 <pic:pic>
                   <pic:nvPicPr>
-                    <pic:cNvPr descr="center_of_gravity_map_v3.png" id="0" name="Picture"/>
+                    <pic:cNvPr descr="output/Fig4_center_of_gravity_map.png" id="0" name="Picture"/>
                     <pic:cNvPicPr>
                       <a:picLocks noChangeArrowheads="1" noChangeAspect="1"/>
                     </pic:cNvPicPr>

</xml_diff>